<commit_message>
Last minute fixes (#146)
* Add m4 documents

* Update docs

* Fix lever SFX

* Update test plan

---------

Co-authored-by: Jackson Li <jacksonli2001@hotmail.com>
</commit_message>
<xml_diff>
--- a/doc/m4-test-plan.docx
+++ b/doc/m4-test-plan.docx
@@ -164,7 +164,7 @@
         <w:rPr>
           <w:rtl w:val="0"/>
         </w:rPr>
-        <w:t xml:space="preserve">mechanic</w:t>
+        <w:t xml:space="preserve">mechanic (24-25)</w:t>
       </w:r>
     </w:p>
     <w:p>
@@ -221,7 +221,7 @@
         <w:rPr>
           <w:rtl w:val="0"/>
         </w:rPr>
-        <w:t xml:space="preserve">mechanic</w:t>
+        <w:t xml:space="preserve">mechanic (17-19)</w:t>
       </w:r>
     </w:p>
     <w:p>

</xml_diff>